<commit_message>
edited funding amount needed
</commit_message>
<xml_diff>
--- a/Funding-Proposal-word-version.docx
+++ b/Funding-Proposal-word-version.docx
@@ -262,11 +262,22 @@
           <w:b/>
           <w:bCs/>
         </w:rPr>
-        <w:lastRenderedPageBreak/>
         <w:t>Estimated Funding Requirement:</w:t>
       </w:r>
       <w:r>
-        <w:t xml:space="preserve"> USD $15,000 – $20,000 (or equivalent in JMD)</w:t>
+        <w:t xml:space="preserve"> USD $</w:t>
+      </w:r>
+      <w:r>
+        <w:t>2</w:t>
+      </w:r>
+      <w:r>
+        <w:t>5,000 – $</w:t>
+      </w:r>
+      <w:r>
+        <w:t>35</w:t>
+      </w:r>
+      <w:r>
+        <w:t>,000 (or equivalent in JMD)</w:t>
       </w:r>
     </w:p>
     <w:p>

</xml_diff>